<commit_message>
update task2 (without if)
</commit_message>
<xml_diff>
--- a/Day02/Task2.docx
+++ b/Day02/Task2.docx
@@ -1,6 +1,6 @@
 
 <file path=word/document.xml><?xml version="1.0" encoding="utf-8"?>
-<w:document xmlns:wpc="http://schemas.microsoft.com/office/word/2010/wordprocessingCanvas" xmlns:mc="http://schemas.openxmlformats.org/markup-compatibility/2006" xmlns:o="urn:schemas-microsoft-com:office:office" xmlns:r="http://schemas.openxmlformats.org/officeDocument/2006/relationships" xmlns:m="http://schemas.openxmlformats.org/officeDocument/2006/math" xmlns:v="urn:schemas-microsoft-com:vml" xmlns:wp14="http://schemas.microsoft.com/office/word/2010/wordprocessingDrawing" xmlns:wp="http://schemas.openxmlformats.org/drawingml/2006/wordprocessingDrawing" xmlns:w10="urn:schemas-microsoft-com:office:word" xmlns:w="http://schemas.openxmlformats.org/wordprocessingml/2006/main" xmlns:w14="http://schemas.microsoft.com/office/word/2010/wordml" xmlns:w15="http://schemas.microsoft.com/office/word/2012/wordml" xmlns:wpg="http://schemas.microsoft.com/office/word/2010/wordprocessingGroup" xmlns:wpi="http://schemas.microsoft.com/office/word/2010/wordprocessingInk" xmlns:wne="http://schemas.microsoft.com/office/word/2006/wordml" xmlns:wps="http://schemas.microsoft.com/office/word/2010/wordprocessingShape" mc:Ignorable="w14 w15 wp14">
+<w:document xmlns:wpc="http://schemas.microsoft.com/office/word/2010/wordprocessingCanvas" xmlns:cx="http://schemas.microsoft.com/office/drawing/2014/chartex" xmlns:cx1="http://schemas.microsoft.com/office/drawing/2015/9/8/chartex" xmlns:mc="http://schemas.openxmlformats.org/markup-compatibility/2006" xmlns:o="urn:schemas-microsoft-com:office:office" xmlns:r="http://schemas.openxmlformats.org/officeDocument/2006/relationships" xmlns:m="http://schemas.openxmlformats.org/officeDocument/2006/math" xmlns:v="urn:schemas-microsoft-com:vml" xmlns:wp14="http://schemas.microsoft.com/office/word/2010/wordprocessingDrawing" xmlns:wp="http://schemas.openxmlformats.org/drawingml/2006/wordprocessingDrawing" xmlns:w10="urn:schemas-microsoft-com:office:word" xmlns:w="http://schemas.openxmlformats.org/wordprocessingml/2006/main" xmlns:w14="http://schemas.microsoft.com/office/word/2010/wordml" xmlns:w15="http://schemas.microsoft.com/office/word/2012/wordml" xmlns:w16se="http://schemas.microsoft.com/office/word/2015/wordml/symex" xmlns:wpg="http://schemas.microsoft.com/office/word/2010/wordprocessingGroup" xmlns:wpi="http://schemas.microsoft.com/office/word/2010/wordprocessingInk" xmlns:wne="http://schemas.microsoft.com/office/word/2006/wordml" xmlns:wps="http://schemas.microsoft.com/office/word/2010/wordprocessingShape" mc:Ignorable="w14 w15 w16se wp14">
   <w:body>
     <w:p>
       <w:pPr>
@@ -192,13 +192,16 @@
       <w:pPr>
         <w:spacing w:after="0" w:line="240" w:lineRule="auto"/>
       </w:pPr>
+      <w:r>
+        <w:t xml:space="preserve">function </w:t>
+      </w:r>
       <w:proofErr w:type="gramStart"/>
       <w:r>
-        <w:t>function</w:t>
+        <w:t>random(</w:t>
       </w:r>
       <w:proofErr w:type="gramEnd"/>
       <w:r>
-        <w:t xml:space="preserve"> random(min, max) {</w:t>
+        <w:t>min, max) {</w:t>
       </w:r>
     </w:p>
     <w:p>
@@ -207,30 +210,359 @@
       </w:pPr>
       <w:r>
         <w:tab/>
-      </w:r>
-      <w:proofErr w:type="gramStart"/>
-      <w:r>
-        <w:t>return</w:t>
-      </w:r>
-      <w:proofErr w:type="gramEnd"/>
-      <w:r>
+        <w:t xml:space="preserve">return </w:t>
+      </w:r>
+      <w:proofErr w:type="spellStart"/>
+      <w:r>
+        <w:t>Math.floor</w:t>
+      </w:r>
+      <w:proofErr w:type="spellEnd"/>
+      <w:r>
+        <w:t>((</w:t>
+      </w:r>
+      <w:proofErr w:type="spellStart"/>
+      <w:r>
+        <w:t>Math.random</w:t>
+      </w:r>
+      <w:proofErr w:type="spellEnd"/>
+      <w:r>
+        <w:t>() * max) + min);</w:t>
+      </w:r>
+    </w:p>
+    <w:p>
+      <w:pPr>
+        <w:spacing w:after="0" w:line="240" w:lineRule="auto"/>
+        <w:rPr>
+          <w:lang w:val="ru-RU"/>
+        </w:rPr>
+      </w:pPr>
+      <w:r>
+        <w:rPr>
+          <w:lang w:val="ru-RU"/>
+        </w:rPr>
+        <w:t>}</w:t>
+      </w:r>
+    </w:p>
+    <w:p>
+      <w:pPr>
+        <w:rPr>
+          <w:lang w:val="ru-RU"/>
+        </w:rPr>
+      </w:pPr>
+    </w:p>
+    <w:p>
+      <w:pPr>
+        <w:spacing w:after="0" w:line="240" w:lineRule="auto"/>
+        <w:rPr>
+          <w:lang w:val="ru-RU"/>
+        </w:rPr>
+      </w:pPr>
+      <w:r>
+        <w:rPr>
+          <w:lang w:val="ru-RU"/>
+        </w:rPr>
+        <w:t>Файл “</w:t>
+      </w:r>
+      <w:proofErr w:type="spellStart"/>
+      <w:r>
+        <w:t>init</w:t>
+      </w:r>
+      <w:proofErr w:type="spellEnd"/>
+      <w:r>
+        <w:rPr>
+          <w:lang w:val="ru-RU"/>
+        </w:rPr>
+        <w:t>.</w:t>
+      </w:r>
+      <w:proofErr w:type="spellStart"/>
+      <w:r>
+        <w:t>js</w:t>
+      </w:r>
+      <w:proofErr w:type="spellEnd"/>
+      <w:r>
+        <w:rPr>
+          <w:lang w:val="ru-RU"/>
+        </w:rPr>
+        <w:t xml:space="preserve">” должен создать массив, состоящий из 5 элементов типа </w:t>
+      </w:r>
+      <w:r>
+        <w:t>Object</w:t>
+      </w:r>
+      <w:r>
+        <w:rPr>
+          <w:lang w:val="ru-RU"/>
+        </w:rPr>
+        <w:t>:</w:t>
+      </w:r>
+    </w:p>
+    <w:p>
+      <w:pPr>
+        <w:spacing w:after="0" w:line="240" w:lineRule="auto"/>
+        <w:rPr>
+          <w:lang w:val="ru-RU"/>
+        </w:rPr>
+      </w:pPr>
+      <w:r>
+        <w:rPr>
+          <w:lang w:val="ru-RU"/>
+        </w:rPr>
+        <w:t>Тип каждого из элементов массива определяется случайным образом (1, 2, 3).</w:t>
+      </w:r>
+    </w:p>
+    <w:p>
+      <w:pPr>
+        <w:spacing w:after="0" w:line="240" w:lineRule="auto"/>
+        <w:rPr>
+          <w:lang w:val="ru-RU"/>
+        </w:rPr>
+      </w:pPr>
+      <w:r>
+        <w:rPr>
+          <w:lang w:val="ru-RU"/>
+        </w:rPr>
+        <w:t xml:space="preserve">Каждый элемент должен содержать свойство </w:t>
+      </w:r>
+      <w:r>
+        <w:rPr>
+          <w:lang w:val="ru-RU"/>
+        </w:rPr>
+        <w:t>“</w:t>
+      </w:r>
+      <w:r>
+        <w:t>count</w:t>
+      </w:r>
+      <w:r>
+        <w:rPr>
+          <w:lang w:val="ru-RU"/>
+        </w:rPr>
+        <w:t>”</w:t>
+      </w:r>
+      <w:r>
+        <w:rPr>
+          <w:lang w:val="ru-RU"/>
+        </w:rPr>
+        <w:t>,</w:t>
+      </w:r>
+      <w:r>
+        <w:rPr>
+          <w:lang w:val="ru-RU"/>
+        </w:rPr>
         <w:t xml:space="preserve"> </w:t>
       </w:r>
+      <w:r>
+        <w:rPr>
+          <w:lang w:val="ru-RU"/>
+        </w:rPr>
+        <w:t>значение которого определяется случайным образом (от 1 до 10).</w:t>
+      </w:r>
+    </w:p>
+    <w:p>
+      <w:pPr>
+        <w:spacing w:after="0" w:line="240" w:lineRule="auto"/>
+        <w:rPr>
+          <w:lang w:val="ru-RU"/>
+        </w:rPr>
+      </w:pPr>
+      <w:r>
+        <w:rPr>
+          <w:lang w:val="ru-RU"/>
+        </w:rPr>
+        <w:t>Также к</w:t>
+      </w:r>
+      <w:r>
+        <w:rPr>
+          <w:lang w:val="ru-RU"/>
+        </w:rPr>
+        <w:t>аждый элемент, в зависимости от его типа, должен содержать метод.</w:t>
+      </w:r>
+    </w:p>
+    <w:p>
+      <w:pPr>
+        <w:spacing w:after="0" w:line="240" w:lineRule="auto"/>
+        <w:rPr>
+          <w:lang w:val="ru-RU"/>
+        </w:rPr>
+      </w:pPr>
+      <w:r>
+        <w:rPr>
+          <w:lang w:val="ru-RU"/>
+        </w:rPr>
+        <w:t xml:space="preserve">Для типа 1 метод должен называться </w:t>
+      </w:r>
+      <w:r>
+        <w:rPr>
+          <w:lang w:val="ru-RU"/>
+        </w:rPr>
+        <w:t>“</w:t>
+      </w:r>
       <w:proofErr w:type="spellStart"/>
       <w:r>
-        <w:t>Math.floor</w:t>
+        <w:t>getCount</w:t>
       </w:r>
       <w:proofErr w:type="spellEnd"/>
       <w:r>
-        <w:t>((</w:t>
+        <w:rPr>
+          <w:lang w:val="ru-RU"/>
+        </w:rPr>
+        <w:t>1</w:t>
+      </w:r>
+      <w:r>
+        <w:rPr>
+          <w:lang w:val="ru-RU"/>
+        </w:rPr>
+        <w:t>”</w:t>
+      </w:r>
+      <w:r>
+        <w:rPr>
+          <w:lang w:val="ru-RU"/>
+        </w:rPr>
+        <w:t xml:space="preserve">, </w:t>
+      </w:r>
+      <w:r>
+        <w:rPr>
+          <w:lang w:val="ru-RU"/>
+        </w:rPr>
+        <w:t xml:space="preserve">для типа 2 – </w:t>
+      </w:r>
+      <w:r>
+        <w:rPr>
+          <w:lang w:val="ru-RU"/>
+        </w:rPr>
+        <w:t>“</w:t>
       </w:r>
       <w:proofErr w:type="spellStart"/>
       <w:r>
-        <w:t>Math.random</w:t>
+        <w:t>getCount</w:t>
       </w:r>
       <w:proofErr w:type="spellEnd"/>
       <w:r>
-        <w:t>() * max) + min);</w:t>
+        <w:rPr>
+          <w:lang w:val="ru-RU"/>
+        </w:rPr>
+        <w:t>2</w:t>
+      </w:r>
+      <w:r>
+        <w:rPr>
+          <w:lang w:val="ru-RU"/>
+        </w:rPr>
+        <w:t>”</w:t>
+      </w:r>
+      <w:r>
+        <w:rPr>
+          <w:lang w:val="ru-RU"/>
+        </w:rPr>
+        <w:t xml:space="preserve">, </w:t>
+      </w:r>
+      <w:r>
+        <w:rPr>
+          <w:lang w:val="ru-RU"/>
+        </w:rPr>
+        <w:t xml:space="preserve">для типа 3 – </w:t>
+      </w:r>
+      <w:r>
+        <w:rPr>
+          <w:lang w:val="ru-RU"/>
+        </w:rPr>
+        <w:t>“</w:t>
+      </w:r>
+      <w:proofErr w:type="spellStart"/>
+      <w:r>
+        <w:t>getCount</w:t>
+      </w:r>
+      <w:proofErr w:type="spellEnd"/>
+      <w:r>
+        <w:rPr>
+          <w:lang w:val="ru-RU"/>
+        </w:rPr>
+        <w:t>3</w:t>
+      </w:r>
+      <w:r>
+        <w:rPr>
+          <w:lang w:val="ru-RU"/>
+        </w:rPr>
+        <w:t>”</w:t>
+      </w:r>
+      <w:r>
+        <w:rPr>
+          <w:lang w:val="ru-RU"/>
+        </w:rPr>
+        <w:t>.</w:t>
+      </w:r>
+    </w:p>
+    <w:p>
+      <w:pPr>
+        <w:rPr>
+          <w:lang w:val="ru-RU"/>
+        </w:rPr>
+      </w:pPr>
+      <w:r>
+        <w:rPr>
+          <w:lang w:val="ru-RU"/>
+        </w:rPr>
+        <w:t>Не допускается добавлять никаких других свойств и методов, кроме вышеуказанных.</w:t>
+      </w:r>
+    </w:p>
+    <w:p>
+      <w:pPr>
+        <w:rPr>
+          <w:lang w:val="ru-RU"/>
+        </w:rPr>
+      </w:pPr>
+      <w:r>
+        <w:rPr>
+          <w:lang w:val="ru-RU"/>
+        </w:rPr>
+        <w:t xml:space="preserve">При добавлении элемента в массив необходимо записывать в </w:t>
+      </w:r>
+      <w:r>
+        <w:rPr>
+          <w:lang w:val="ru-RU"/>
+        </w:rPr>
+        <w:t>консоль</w:t>
+      </w:r>
+      <w:r>
+        <w:rPr>
+          <w:lang w:val="ru-RU"/>
+        </w:rPr>
+        <w:t xml:space="preserve"> браузера информацию о нем в формате </w:t>
+      </w:r>
+      <w:r>
+        <w:rPr>
+          <w:lang w:val="ru-RU"/>
+        </w:rPr>
+        <w:t>“</w:t>
+      </w:r>
+      <w:r>
+        <w:rPr>
+          <w:rStyle w:val="objectbox"/>
+        </w:rPr>
+        <w:t>type</w:t>
+      </w:r>
+      <w:r>
+        <w:rPr>
+          <w:rStyle w:val="objectbox"/>
+          <w:lang w:val="ru-RU"/>
+        </w:rPr>
+        <w:t xml:space="preserve">={0}, </w:t>
+      </w:r>
+      <w:r>
+        <w:rPr>
+          <w:rStyle w:val="objectbox"/>
+        </w:rPr>
+        <w:t>count</w:t>
+      </w:r>
+      <w:r>
+        <w:rPr>
+          <w:rStyle w:val="objectbox"/>
+          <w:lang w:val="ru-RU"/>
+        </w:rPr>
+        <w:t>={1}</w:t>
+      </w:r>
+      <w:r>
+        <w:rPr>
+          <w:lang w:val="ru-RU"/>
+        </w:rPr>
+        <w:t>”.</w:t>
       </w:r>
     </w:p>
     <w:p>
@@ -244,295 +576,231 @@
         <w:rPr>
           <w:lang w:val="ru-RU"/>
         </w:rPr>
-        <w:t>}</w:t>
-      </w:r>
-    </w:p>
-    <w:p>
-      <w:pPr>
-        <w:rPr>
-          <w:lang w:val="ru-RU"/>
-        </w:rPr>
-      </w:pPr>
-    </w:p>
-    <w:p>
-      <w:pPr>
-        <w:spacing w:after="0" w:line="240" w:lineRule="auto"/>
-        <w:rPr>
-          <w:lang w:val="ru-RU"/>
-        </w:rPr>
-      </w:pPr>
-      <w:r>
-        <w:rPr>
-          <w:lang w:val="ru-RU"/>
-        </w:rPr>
         <w:t>Файл “</w:t>
       </w:r>
+      <w:r>
+        <w:t>log</w:t>
+      </w:r>
+      <w:r>
+        <w:rPr>
+          <w:lang w:val="ru-RU"/>
+        </w:rPr>
+        <w:t>.</w:t>
+      </w:r>
       <w:proofErr w:type="spellStart"/>
       <w:r>
-        <w:t>init</w:t>
+        <w:t>js</w:t>
       </w:r>
       <w:proofErr w:type="spellEnd"/>
       <w:r>
         <w:rPr>
           <w:lang w:val="ru-RU"/>
         </w:rPr>
+        <w:t xml:space="preserve">” должен посчитать общую сумму значений свойства </w:t>
+      </w:r>
+      <w:r>
+        <w:rPr>
+          <w:lang w:val="ru-RU"/>
+        </w:rPr>
+        <w:t>“</w:t>
+      </w:r>
+      <w:r>
+        <w:t>count</w:t>
+      </w:r>
+      <w:r>
+        <w:rPr>
+          <w:lang w:val="ru-RU"/>
+        </w:rPr>
+        <w:t>”</w:t>
+      </w:r>
+      <w:r>
+        <w:rPr>
+          <w:lang w:val="ru-RU"/>
+        </w:rPr>
+        <w:t xml:space="preserve"> для каждого из типов и вывести в консоль браузера три строки в формате </w:t>
+      </w:r>
+      <w:r>
+        <w:rPr>
+          <w:lang w:val="ru-RU"/>
+        </w:rPr>
+        <w:t>“</w:t>
+      </w:r>
+      <w:r>
+        <w:rPr>
+          <w:rStyle w:val="objectbox"/>
+        </w:rPr>
+        <w:t>count</w:t>
+      </w:r>
+      <w:r>
+        <w:rPr>
+          <w:rStyle w:val="objectbox"/>
+          <w:lang w:val="ru-RU"/>
+        </w:rPr>
+        <w:t>{0}={1}</w:t>
+      </w:r>
+      <w:r>
+        <w:rPr>
+          <w:lang w:val="ru-RU"/>
+        </w:rPr>
+        <w:t xml:space="preserve">”, </w:t>
+      </w:r>
+      <w:r>
+        <w:rPr>
+          <w:lang w:val="ru-RU"/>
+        </w:rPr>
+        <w:t xml:space="preserve">где </w:t>
+      </w:r>
+      <w:r>
+        <w:rPr>
+          <w:lang w:val="ru-RU"/>
+        </w:rPr>
+        <w:t xml:space="preserve">{0} </w:t>
+      </w:r>
+      <w:r>
+        <w:rPr>
+          <w:lang w:val="ru-RU"/>
+        </w:rPr>
+        <w:t>–</w:t>
+      </w:r>
+      <w:r>
+        <w:rPr>
+          <w:lang w:val="ru-RU"/>
+        </w:rPr>
+        <w:t xml:space="preserve"> </w:t>
+      </w:r>
+      <w:r>
+        <w:rPr>
+          <w:lang w:val="ru-RU"/>
+        </w:rPr>
+        <w:t xml:space="preserve">тип объекта, </w:t>
+      </w:r>
+      <w:r>
+        <w:rPr>
+          <w:lang w:val="ru-RU"/>
+        </w:rPr>
+        <w:t xml:space="preserve">{1} </w:t>
+      </w:r>
+      <w:r>
+        <w:rPr>
+          <w:lang w:val="ru-RU"/>
+        </w:rPr>
+        <w:t xml:space="preserve">– сумма значений свойства </w:t>
+      </w:r>
+      <w:r>
+        <w:rPr>
+          <w:lang w:val="ru-RU"/>
+        </w:rPr>
+        <w:t>“</w:t>
+      </w:r>
+      <w:r>
+        <w:t>count</w:t>
+      </w:r>
+      <w:r>
+        <w:rPr>
+          <w:lang w:val="ru-RU"/>
+        </w:rPr>
+        <w:t>”</w:t>
+      </w:r>
+      <w:r>
+        <w:rPr>
+          <w:lang w:val="ru-RU"/>
+        </w:rPr>
+        <w:t xml:space="preserve"> для данного типа.</w:t>
+      </w:r>
+    </w:p>
+    <w:p>
+      <w:pPr>
+        <w:rPr>
+          <w:lang w:val="ru-RU"/>
+        </w:rPr>
+      </w:pPr>
+    </w:p>
+    <w:p>
+      <w:pPr>
+        <w:rPr>
+          <w:lang w:val="ru-RU"/>
+        </w:rPr>
+      </w:pPr>
+      <w:r>
+        <w:rPr>
+          <w:lang w:val="ru-RU"/>
+        </w:rPr>
+        <w:t>*) Выполнить задание таким образом, чтобы ни в одном скрипте не было ни одной конструкции "</w:t>
+      </w:r>
+      <w:r>
+        <w:t>if</w:t>
+      </w:r>
+      <w:r>
+        <w:rPr>
+          <w:lang w:val="ru-RU"/>
+        </w:rPr>
+        <w:t>" или "?"</w:t>
+      </w:r>
+    </w:p>
+    <w:p>
+      <w:pPr>
+        <w:rPr>
+          <w:lang w:val="ru-RU"/>
+        </w:rPr>
+      </w:pPr>
+      <w:r>
+        <w:t>P</w:t>
+      </w:r>
+      <w:r>
+        <w:rPr>
+          <w:lang w:val="ru-RU"/>
+        </w:rPr>
         <w:t>.</w:t>
       </w:r>
+      <w:r>
+        <w:t>S</w:t>
+      </w:r>
+      <w:r>
+        <w:rPr>
+          <w:lang w:val="ru-RU"/>
+        </w:rPr>
+        <w:t xml:space="preserve">. </w:t>
+      </w:r>
+      <w:r>
+        <w:rPr>
+          <w:lang w:val="ru-RU"/>
+        </w:rPr>
+        <w:t>Для подсчета суммы значений “</w:t>
+      </w:r>
+      <w:r>
+        <w:t>count</w:t>
+      </w:r>
+      <w:r>
+        <w:rPr>
+          <w:lang w:val="ru-RU"/>
+        </w:rPr>
+        <w:t>” не использовать напрямую свойство “</w:t>
+      </w:r>
+      <w:r>
+        <w:t>count</w:t>
+      </w:r>
+      <w:r>
+        <w:rPr>
+          <w:lang w:val="ru-RU"/>
+        </w:rPr>
+        <w:t>”. Получать значение через функцию объекта (</w:t>
+      </w:r>
       <w:proofErr w:type="spellStart"/>
       <w:r>
-        <w:t>js</w:t>
+        <w:t>getCount</w:t>
       </w:r>
       <w:proofErr w:type="spellEnd"/>
       <w:r>
         <w:rPr>
           <w:lang w:val="ru-RU"/>
         </w:rPr>
-        <w:t>” должен</w:t>
-      </w:r>
-      <w:r>
-        <w:rPr>
-          <w:lang w:val="ru-RU"/>
-        </w:rPr>
-        <w:t xml:space="preserve"> создать массив, состоящий из 5 элементов типа </w:t>
-      </w:r>
-      <w:r>
-        <w:t>Object</w:t>
-      </w:r>
-      <w:r>
-        <w:rPr>
-          <w:lang w:val="ru-RU"/>
-        </w:rPr>
-        <w:t>:</w:t>
-      </w:r>
-    </w:p>
-    <w:p>
-      <w:pPr>
-        <w:spacing w:after="0" w:line="240" w:lineRule="auto"/>
-        <w:rPr>
-          <w:lang w:val="ru-RU"/>
-        </w:rPr>
-      </w:pPr>
-      <w:r>
-        <w:rPr>
-          <w:lang w:val="ru-RU"/>
-        </w:rPr>
-        <w:t>Тип каждого из элементов массива определяется случайным образом (1, 2, 3).</w:t>
-      </w:r>
-    </w:p>
-    <w:p>
-      <w:pPr>
-        <w:spacing w:after="0" w:line="240" w:lineRule="auto"/>
-        <w:rPr>
-          <w:lang w:val="ru-RU"/>
-        </w:rPr>
-      </w:pPr>
-      <w:r>
-        <w:rPr>
-          <w:lang w:val="ru-RU"/>
-        </w:rPr>
-        <w:t xml:space="preserve">Каждый элемент должен содержать свойство </w:t>
-      </w:r>
-      <w:r>
-        <w:rPr>
-          <w:lang w:val="ru-RU"/>
-        </w:rPr>
-        <w:t>“</w:t>
-      </w:r>
-      <w:r>
-        <w:t>count</w:t>
-      </w:r>
-      <w:r>
-        <w:rPr>
-          <w:lang w:val="ru-RU"/>
-        </w:rPr>
-        <w:t>”</w:t>
-      </w:r>
-      <w:r>
-        <w:rPr>
-          <w:lang w:val="ru-RU"/>
-        </w:rPr>
-        <w:t>,</w:t>
-      </w:r>
-      <w:r>
-        <w:rPr>
-          <w:lang w:val="ru-RU"/>
-        </w:rPr>
-        <w:t xml:space="preserve"> </w:t>
-      </w:r>
-      <w:r>
-        <w:rPr>
-          <w:lang w:val="ru-RU"/>
-        </w:rPr>
-        <w:t>значение которого определяется случайным образом (от 1 до 10).</w:t>
-      </w:r>
-    </w:p>
-    <w:p>
-      <w:pPr>
-        <w:spacing w:after="0" w:line="240" w:lineRule="auto"/>
-        <w:rPr>
-          <w:lang w:val="ru-RU"/>
-        </w:rPr>
-      </w:pPr>
-      <w:r>
-        <w:rPr>
-          <w:lang w:val="ru-RU"/>
-        </w:rPr>
-        <w:t>Также к</w:t>
-      </w:r>
-      <w:r>
-        <w:rPr>
-          <w:lang w:val="ru-RU"/>
-        </w:rPr>
-        <w:t>аждый элемент, в зависимости от его типа, должен содержать метод.</w:t>
-      </w:r>
-    </w:p>
-    <w:p>
-      <w:pPr>
-        <w:spacing w:after="0" w:line="240" w:lineRule="auto"/>
-        <w:rPr>
-          <w:lang w:val="ru-RU"/>
-        </w:rPr>
-      </w:pPr>
-      <w:r>
-        <w:rPr>
-          <w:lang w:val="ru-RU"/>
-        </w:rPr>
-        <w:t xml:space="preserve">Для типа 1 метод должен называться </w:t>
-      </w:r>
-      <w:r>
-        <w:rPr>
-          <w:lang w:val="ru-RU"/>
-        </w:rPr>
-        <w:t>“</w:t>
-      </w:r>
-      <w:proofErr w:type="spellStart"/>
-      <w:r>
-        <w:t>getCount</w:t>
-      </w:r>
-      <w:proofErr w:type="spellEnd"/>
-      <w:r>
-        <w:rPr>
-          <w:lang w:val="ru-RU"/>
-        </w:rPr>
-        <w:t>1</w:t>
-      </w:r>
-      <w:r>
-        <w:rPr>
-          <w:lang w:val="ru-RU"/>
-        </w:rPr>
-        <w:t>”</w:t>
-      </w:r>
-      <w:r>
-        <w:rPr>
-          <w:lang w:val="ru-RU"/>
-        </w:rPr>
-        <w:t xml:space="preserve">, </w:t>
-      </w:r>
-      <w:r>
-        <w:rPr>
-          <w:lang w:val="ru-RU"/>
-        </w:rPr>
-        <w:t>д</w:t>
-      </w:r>
-      <w:r>
-        <w:rPr>
-          <w:lang w:val="ru-RU"/>
-        </w:rPr>
-        <w:t xml:space="preserve">ля типа </w:t>
-      </w:r>
-      <w:r>
-        <w:rPr>
-          <w:lang w:val="ru-RU"/>
-        </w:rPr>
-        <w:t>2</w:t>
-      </w:r>
-      <w:r>
-        <w:rPr>
-          <w:lang w:val="ru-RU"/>
-        </w:rPr>
-        <w:t xml:space="preserve"> </w:t>
-      </w:r>
-      <w:r>
-        <w:rPr>
-          <w:lang w:val="ru-RU"/>
-        </w:rPr>
-        <w:t xml:space="preserve">– </w:t>
-      </w:r>
-      <w:r>
-        <w:rPr>
-          <w:lang w:val="ru-RU"/>
-        </w:rPr>
-        <w:t>“</w:t>
-      </w:r>
-      <w:proofErr w:type="spellStart"/>
-      <w:r>
-        <w:t>getCount</w:t>
-      </w:r>
-      <w:proofErr w:type="spellEnd"/>
-      <w:r>
-        <w:rPr>
-          <w:lang w:val="ru-RU"/>
-        </w:rPr>
-        <w:t>2</w:t>
-      </w:r>
-      <w:r>
-        <w:rPr>
-          <w:lang w:val="ru-RU"/>
-        </w:rPr>
-        <w:t>”</w:t>
-      </w:r>
-      <w:r>
-        <w:rPr>
-          <w:lang w:val="ru-RU"/>
-        </w:rPr>
-        <w:t>,</w:t>
-      </w:r>
-      <w:r>
-        <w:rPr>
-          <w:lang w:val="ru-RU"/>
-        </w:rPr>
-        <w:t xml:space="preserve"> </w:t>
-      </w:r>
-      <w:r>
-        <w:rPr>
-          <w:lang w:val="ru-RU"/>
-        </w:rPr>
-        <w:t xml:space="preserve">для типа </w:t>
-      </w:r>
-      <w:r>
-        <w:rPr>
-          <w:lang w:val="ru-RU"/>
-        </w:rPr>
-        <w:t>3</w:t>
-      </w:r>
-      <w:r>
-        <w:rPr>
-          <w:lang w:val="ru-RU"/>
-        </w:rPr>
-        <w:t xml:space="preserve"> – </w:t>
-      </w:r>
-      <w:r>
-        <w:rPr>
-          <w:lang w:val="ru-RU"/>
-        </w:rPr>
-        <w:t>“</w:t>
-      </w:r>
-      <w:proofErr w:type="spellStart"/>
-      <w:r>
-        <w:t>getCount</w:t>
-      </w:r>
-      <w:proofErr w:type="spellEnd"/>
-      <w:r>
-        <w:rPr>
-          <w:lang w:val="ru-RU"/>
-        </w:rPr>
-        <w:t>3</w:t>
-      </w:r>
-      <w:r>
-        <w:rPr>
-          <w:lang w:val="ru-RU"/>
-        </w:rPr>
-        <w:t>”</w:t>
+        <w:t>1, …</w:t>
+      </w:r>
+      <w:r>
+        <w:rPr>
+          <w:lang w:val="ru-RU"/>
+        </w:rPr>
+        <w:t>)</w:t>
       </w:r>
       <w:r>
         <w:rPr>
@@ -547,276 +815,6 @@
           <w:lang w:val="ru-RU"/>
         </w:rPr>
       </w:pPr>
-      <w:r>
-        <w:rPr>
-          <w:lang w:val="ru-RU"/>
-        </w:rPr>
-        <w:t>Не допускается добавлять никаких других свойств и методов, кроме вышеуказанных.</w:t>
-      </w:r>
-    </w:p>
-    <w:p>
-      <w:pPr>
-        <w:rPr>
-          <w:lang w:val="ru-RU"/>
-        </w:rPr>
-      </w:pPr>
-      <w:r>
-        <w:rPr>
-          <w:lang w:val="ru-RU"/>
-        </w:rPr>
-        <w:t xml:space="preserve">При добавлении элемента в массив необходимо записывать в </w:t>
-      </w:r>
-      <w:r>
-        <w:rPr>
-          <w:lang w:val="ru-RU"/>
-        </w:rPr>
-        <w:t>консоль</w:t>
-      </w:r>
-      <w:r>
-        <w:rPr>
-          <w:lang w:val="ru-RU"/>
-        </w:rPr>
-        <w:t xml:space="preserve"> браузера информацию о нем в формате </w:t>
-      </w:r>
-      <w:r>
-        <w:rPr>
-          <w:lang w:val="ru-RU"/>
-        </w:rPr>
-        <w:t>“</w:t>
-      </w:r>
-      <w:r>
-        <w:rPr>
-          <w:rStyle w:val="objectbox"/>
-        </w:rPr>
-        <w:t>type</w:t>
-      </w:r>
-      <w:r>
-        <w:rPr>
-          <w:rStyle w:val="objectbox"/>
-          <w:lang w:val="ru-RU"/>
-        </w:rPr>
-        <w:t>=</w:t>
-      </w:r>
-      <w:r>
-        <w:rPr>
-          <w:rStyle w:val="objectbox"/>
-          <w:lang w:val="ru-RU"/>
-        </w:rPr>
-        <w:t>{0}</w:t>
-      </w:r>
-      <w:r>
-        <w:rPr>
-          <w:rStyle w:val="objectbox"/>
-          <w:lang w:val="ru-RU"/>
-        </w:rPr>
-        <w:t xml:space="preserve">, </w:t>
-      </w:r>
-      <w:r>
-        <w:rPr>
-          <w:rStyle w:val="objectbox"/>
-        </w:rPr>
-        <w:t>count</w:t>
-      </w:r>
-      <w:r>
-        <w:rPr>
-          <w:rStyle w:val="objectbox"/>
-          <w:lang w:val="ru-RU"/>
-        </w:rPr>
-        <w:t>=</w:t>
-      </w:r>
-      <w:r>
-        <w:rPr>
-          <w:rStyle w:val="objectbox"/>
-          <w:lang w:val="ru-RU"/>
-        </w:rPr>
-        <w:t>{1}</w:t>
-      </w:r>
-      <w:r>
-        <w:rPr>
-          <w:lang w:val="ru-RU"/>
-        </w:rPr>
-        <w:t>”.</w:t>
-      </w:r>
-    </w:p>
-    <w:p>
-      <w:pPr>
-        <w:spacing w:after="0" w:line="240" w:lineRule="auto"/>
-        <w:rPr>
-          <w:lang w:val="ru-RU"/>
-        </w:rPr>
-      </w:pPr>
-      <w:r>
-        <w:rPr>
-          <w:lang w:val="ru-RU"/>
-        </w:rPr>
-        <w:t>Файл “</w:t>
-      </w:r>
-      <w:r>
-        <w:t>log</w:t>
-      </w:r>
-      <w:r>
-        <w:rPr>
-          <w:lang w:val="ru-RU"/>
-        </w:rPr>
-        <w:t>.</w:t>
-      </w:r>
-      <w:proofErr w:type="spellStart"/>
-      <w:r>
-        <w:t>js</w:t>
-      </w:r>
-      <w:proofErr w:type="spellEnd"/>
-      <w:r>
-        <w:rPr>
-          <w:lang w:val="ru-RU"/>
-        </w:rPr>
-        <w:t xml:space="preserve">” должен </w:t>
-      </w:r>
-      <w:r>
-        <w:rPr>
-          <w:lang w:val="ru-RU"/>
-        </w:rPr>
-        <w:t xml:space="preserve">посчитать общую сумму значений свойства </w:t>
-      </w:r>
-      <w:r>
-        <w:rPr>
-          <w:lang w:val="ru-RU"/>
-        </w:rPr>
-        <w:t>“</w:t>
-      </w:r>
-      <w:r>
-        <w:t>count</w:t>
-      </w:r>
-      <w:r>
-        <w:rPr>
-          <w:lang w:val="ru-RU"/>
-        </w:rPr>
-        <w:t>”</w:t>
-      </w:r>
-      <w:r>
-        <w:rPr>
-          <w:lang w:val="ru-RU"/>
-        </w:rPr>
-        <w:t xml:space="preserve"> для каждого из типов и вывести в консоль браузера три строки в формате </w:t>
-      </w:r>
-      <w:r>
-        <w:rPr>
-          <w:lang w:val="ru-RU"/>
-        </w:rPr>
-        <w:t>“</w:t>
-      </w:r>
-      <w:r>
-        <w:rPr>
-          <w:rStyle w:val="objectbox"/>
-        </w:rPr>
-        <w:t>count</w:t>
-      </w:r>
-      <w:r>
-        <w:rPr>
-          <w:rStyle w:val="objectbox"/>
-          <w:lang w:val="ru-RU"/>
-        </w:rPr>
-        <w:t>{</w:t>
-      </w:r>
-      <w:proofErr w:type="gramStart"/>
-      <w:r>
-        <w:rPr>
-          <w:rStyle w:val="objectbox"/>
-          <w:lang w:val="ru-RU"/>
-        </w:rPr>
-        <w:t>0}</w:t>
-      </w:r>
-      <w:r>
-        <w:rPr>
-          <w:rStyle w:val="objectbox"/>
-          <w:lang w:val="ru-RU"/>
-        </w:rPr>
-        <w:t>=</w:t>
-      </w:r>
-      <w:proofErr w:type="gramEnd"/>
-      <w:r>
-        <w:rPr>
-          <w:rStyle w:val="objectbox"/>
-          <w:lang w:val="ru-RU"/>
-        </w:rPr>
-        <w:t>{1}</w:t>
-      </w:r>
-      <w:r>
-        <w:rPr>
-          <w:lang w:val="ru-RU"/>
-        </w:rPr>
-        <w:t xml:space="preserve">”, </w:t>
-      </w:r>
-      <w:r>
-        <w:rPr>
-          <w:lang w:val="ru-RU"/>
-        </w:rPr>
-        <w:t xml:space="preserve">где </w:t>
-      </w:r>
-      <w:r>
-        <w:rPr>
-          <w:lang w:val="ru-RU"/>
-        </w:rPr>
-        <w:t xml:space="preserve">{0} </w:t>
-      </w:r>
-      <w:r>
-        <w:rPr>
-          <w:lang w:val="ru-RU"/>
-        </w:rPr>
-        <w:t>–</w:t>
-      </w:r>
-      <w:r>
-        <w:rPr>
-          <w:lang w:val="ru-RU"/>
-        </w:rPr>
-        <w:t xml:space="preserve"> </w:t>
-      </w:r>
-      <w:r>
-        <w:rPr>
-          <w:lang w:val="ru-RU"/>
-        </w:rPr>
-        <w:t xml:space="preserve">тип объекта, </w:t>
-      </w:r>
-      <w:r>
-        <w:rPr>
-          <w:lang w:val="ru-RU"/>
-        </w:rPr>
-        <w:t xml:space="preserve">{1} </w:t>
-      </w:r>
-      <w:r>
-        <w:rPr>
-          <w:lang w:val="ru-RU"/>
-        </w:rPr>
-        <w:t xml:space="preserve">– сумма значений </w:t>
-      </w:r>
-      <w:r>
-        <w:rPr>
-          <w:lang w:val="ru-RU"/>
-        </w:rPr>
-        <w:t xml:space="preserve">свойства </w:t>
-      </w:r>
-      <w:r>
-        <w:rPr>
-          <w:lang w:val="ru-RU"/>
-        </w:rPr>
-        <w:t>“</w:t>
-      </w:r>
-      <w:r>
-        <w:t>count</w:t>
-      </w:r>
-      <w:r>
-        <w:rPr>
-          <w:lang w:val="ru-RU"/>
-        </w:rPr>
-        <w:t>”</w:t>
-      </w:r>
-      <w:r>
-        <w:rPr>
-          <w:lang w:val="ru-RU"/>
-        </w:rPr>
-        <w:t xml:space="preserve"> для данного типа.</w:t>
-      </w:r>
-    </w:p>
-    <w:p>
       <w:bookmarkStart w:id="0" w:name="_GoBack"/>
       <w:bookmarkEnd w:id="0"/>
     </w:p>
@@ -831,7 +829,7 @@
 </file>
 
 <file path=word/numbering.xml><?xml version="1.0" encoding="utf-8"?>
-<w:numbering xmlns:wpc="http://schemas.microsoft.com/office/word/2010/wordprocessingCanvas" xmlns:mc="http://schemas.openxmlformats.org/markup-compatibility/2006" xmlns:o="urn:schemas-microsoft-com:office:office" xmlns:r="http://schemas.openxmlformats.org/officeDocument/2006/relationships" xmlns:m="http://schemas.openxmlformats.org/officeDocument/2006/math" xmlns:v="urn:schemas-microsoft-com:vml" xmlns:wp14="http://schemas.microsoft.com/office/word/2010/wordprocessingDrawing" xmlns:wp="http://schemas.openxmlformats.org/drawingml/2006/wordprocessingDrawing" xmlns:w10="urn:schemas-microsoft-com:office:word" xmlns:w="http://schemas.openxmlformats.org/wordprocessingml/2006/main" xmlns:w14="http://schemas.microsoft.com/office/word/2010/wordml" xmlns:w15="http://schemas.microsoft.com/office/word/2012/wordml" xmlns:wpg="http://schemas.microsoft.com/office/word/2010/wordprocessingGroup" xmlns:wpi="http://schemas.microsoft.com/office/word/2010/wordprocessingInk" xmlns:wne="http://schemas.microsoft.com/office/word/2006/wordml" xmlns:wps="http://schemas.microsoft.com/office/word/2010/wordprocessingShape" mc:Ignorable="w14 w15 wp14">
+<w:numbering xmlns:wpc="http://schemas.microsoft.com/office/word/2010/wordprocessingCanvas" xmlns:cx="http://schemas.microsoft.com/office/drawing/2014/chartex" xmlns:cx1="http://schemas.microsoft.com/office/drawing/2015/9/8/chartex" xmlns:mc="http://schemas.openxmlformats.org/markup-compatibility/2006" xmlns:o="urn:schemas-microsoft-com:office:office" xmlns:r="http://schemas.openxmlformats.org/officeDocument/2006/relationships" xmlns:m="http://schemas.openxmlformats.org/officeDocument/2006/math" xmlns:v="urn:schemas-microsoft-com:vml" xmlns:wp14="http://schemas.microsoft.com/office/word/2010/wordprocessingDrawing" xmlns:wp="http://schemas.openxmlformats.org/drawingml/2006/wordprocessingDrawing" xmlns:w10="urn:schemas-microsoft-com:office:word" xmlns:w="http://schemas.openxmlformats.org/wordprocessingml/2006/main" xmlns:w14="http://schemas.microsoft.com/office/word/2010/wordml" xmlns:w15="http://schemas.microsoft.com/office/word/2012/wordml" xmlns:w16se="http://schemas.microsoft.com/office/word/2015/wordml/symex" xmlns:wpg="http://schemas.microsoft.com/office/word/2010/wordprocessingGroup" xmlns:wpi="http://schemas.microsoft.com/office/word/2010/wordprocessingInk" xmlns:wne="http://schemas.microsoft.com/office/word/2006/wordml" xmlns:wps="http://schemas.microsoft.com/office/word/2010/wordprocessingShape" mc:Ignorable="w14 w15 w16se wp14">
   <w:abstractNum w:abstractNumId="0" w15:restartNumberingAfterBreak="0">
     <w:nsid w:val="031F5A1B"/>
     <w:multiLevelType w:val="multilevel"/>
@@ -963,7 +961,7 @@
 </file>
 
 <file path=word/styles.xml><?xml version="1.0" encoding="utf-8"?>
-<w:styles xmlns:mc="http://schemas.openxmlformats.org/markup-compatibility/2006" xmlns:r="http://schemas.openxmlformats.org/officeDocument/2006/relationships" xmlns:w="http://schemas.openxmlformats.org/wordprocessingml/2006/main" xmlns:w14="http://schemas.microsoft.com/office/word/2010/wordml" xmlns:w15="http://schemas.microsoft.com/office/word/2012/wordml" mc:Ignorable="w14 w15">
+<w:styles xmlns:mc="http://schemas.openxmlformats.org/markup-compatibility/2006" xmlns:r="http://schemas.openxmlformats.org/officeDocument/2006/relationships" xmlns:w="http://schemas.openxmlformats.org/wordprocessingml/2006/main" xmlns:w14="http://schemas.microsoft.com/office/word/2010/wordml" xmlns:w15="http://schemas.microsoft.com/office/word/2012/wordml" xmlns:w16se="http://schemas.microsoft.com/office/word/2015/wordml/symex" mc:Ignorable="w14 w15 w16se">
   <w:docDefaults>
     <w:rPrDefault>
       <w:rPr>

</xml_diff>